<commit_message>
an extra example and a small fix to lab 9
</commit_message>
<xml_diff>
--- a/classes/stats2020/Lab09.docx
+++ b/classes/stats2020/Lab09.docx
@@ -99,13 +99,7 @@
         <w:spacing w:after="0" w:line="240" w:lineRule="auto"/>
       </w:pPr>
       <w:r>
-        <w:t>Science  02 Jan 2015:</w:t>
-      </w:r>
-      <w:r>
-        <w:t xml:space="preserve"> </w:t>
-      </w:r>
-      <w:r>
-        <w:t>Vol. 347, Issue 6217, pp. 78-81</w:t>
+        <w:t>Science  02 Jan 2015: Vol. 347, Issue 6217, pp. 78-81</w:t>
       </w:r>
     </w:p>
     <w:p>
@@ -175,8 +169,6 @@
       <w:r>
         <w:t xml:space="preserve">  (This reproduces Fig. 1 from the paper).</w:t>
       </w:r>
-      <w:bookmarkStart w:id="0" w:name="_GoBack"/>
-      <w:bookmarkEnd w:id="0"/>
     </w:p>
     <w:p>
       <w:pPr>
@@ -523,6 +515,11 @@
         <w:tab/>
         <w:t>anova( myLm)$"Pr(&gt;F)"</w:t>
       </w:r>
+      <w:r>
+        <w:t>[1]</w:t>
+      </w:r>
+      <w:bookmarkStart w:id="0" w:name="_GoBack"/>
+      <w:bookmarkEnd w:id="0"/>
     </w:p>
     <w:p>
       <w:pPr>

</xml_diff>